<commit_message>
escrita da análise dos temas.
</commit_message>
<xml_diff>
--- a/docs/index.docx
+++ b/docs/index.docx
@@ -1687,6 +1687,58 @@
     </w:p>
     <w:p>
       <w:pPr>
+        <w:pStyle w:val="FirstParagraph"/>
+      </w:pPr>
+      <w:r>
+        <w:t xml:space="preserve">Na Figura x abaixo é apresentado o mapa temático, conforme procedimento</w:t>
+      </w:r>
+      <w:r>
+        <w:t xml:space="preserve"> </w:t>
+      </w:r>
+      <w:r>
+        <w:t xml:space="preserve">organizado por [cobbo], estruturado com base nas keywords empregadas pelos autores</w:t>
+      </w:r>
+      <w:r>
+        <w:t xml:space="preserve"> </w:t>
+      </w:r>
+      <w:r>
+        <w:t xml:space="preserve">em cada um dos artigos selecionados, ao mesmo passo, na Figura 4.2 são apresentadas</w:t>
+      </w:r>
+      <w:r>
+        <w:t xml:space="preserve"> </w:t>
+      </w:r>
+      <w:r>
+        <w:t xml:space="preserve">as somas culmulativas das keywords com maior tendência atual de crescimento.</w:t>
+      </w:r>
+    </w:p>
+    <w:p>
+      <w:pPr>
+        <w:pStyle w:val="BodyText"/>
+      </w:pPr>
+      <w:r>
+        <w:t xml:space="preserve">Cumpre ressaltar que ambas as análises, quando associadas, possuem o potencial de</w:t>
+      </w:r>
+      <w:r>
+        <w:t xml:space="preserve"> </w:t>
+      </w:r>
+      <w:r>
+        <w:t xml:space="preserve">identificar os temas mais desenvolvidos, trabalhados de maneira conjunta com maior</w:t>
+      </w:r>
+      <w:r>
+        <w:t xml:space="preserve"> </w:t>
+      </w:r>
+      <w:r>
+        <w:t xml:space="preserve">maior frequência e, portanto, que representam forte tendência de aplicação em um</w:t>
+      </w:r>
+      <w:r>
+        <w:t xml:space="preserve"> </w:t>
+      </w:r>
+      <w:r>
+        <w:t xml:space="preserve">determinado campo de análise.</w:t>
+      </w:r>
+    </w:p>
+    <w:p>
+      <w:pPr>
         <w:pStyle w:val="CaptionedFigure"/>
       </w:pPr>
       <w:r>
@@ -1694,7 +1746,7 @@
           <wp:inline>
             <wp:extent cx="4620126" cy="3696101"/>
             <wp:effectExtent b="0" l="0" r="0" t="0"/>
-            <wp:docPr descr="Figure 4.1 – Word growth" title="" id="1" name="Picture"/>
+            <wp:docPr descr="Figure 4.1 – Thematic Map" title="" id="1" name="Picture"/>
             <a:graphic>
               <a:graphicData uri="http://schemas.openxmlformats.org/drawingml/2006/picture">
                 <pic:pic>
@@ -1737,7 +1789,57 @@
         <w:pStyle w:val="ImageCaption"/>
       </w:pPr>
       <w:r>
-        <w:t xml:space="preserve">Figure 4.1 – Word growth</w:t>
+        <w:t xml:space="preserve">Figure 4.1 – Thematic Map</w:t>
+      </w:r>
+    </w:p>
+    <w:p>
+      <w:pPr>
+        <w:pStyle w:val="BodyText"/>
+      </w:pPr>
+      <w:r>
+        <w:t xml:space="preserve">Pode-se observar a partir da análise do mapa temático da Figura 4.1 que, atualmente,</w:t>
+      </w:r>
+      <w:r>
+        <w:t xml:space="preserve"> </w:t>
+      </w:r>
+      <w:r>
+        <w:t xml:space="preserve">o cluster de temas relacionados à impactos de modelos de negócios nos clubes de</w:t>
+      </w:r>
+      <w:r>
+        <w:t xml:space="preserve"> </w:t>
+      </w:r>
+      <w:r>
+        <w:t xml:space="preserve">futebol são os mais desenvolvidos, ao medirmos pelas métricas de densidade e</w:t>
+      </w:r>
+      <w:r>
+        <w:t xml:space="preserve"> </w:t>
+      </w:r>
+      <w:r>
+        <w:t xml:space="preserve">centralidade. Não obstante, ao observar a tendência acelerada de crescimento dos</w:t>
+      </w:r>
+      <w:r>
+        <w:t xml:space="preserve"> </w:t>
+      </w:r>
+      <w:r>
+        <w:t xml:space="preserve">temas relacionados à performance, Figura 4.2, e a posição do cluster de temas</w:t>
+      </w:r>
+      <w:r>
+        <w:t xml:space="preserve"> </w:t>
+      </w:r>
+      <w:r>
+        <w:t xml:space="preserve">que busca relacionar aspectos financeiros dos clubes à performance de atletas,</w:t>
+      </w:r>
+      <w:r>
+        <w:t xml:space="preserve"> </w:t>
+      </w:r>
+      <w:r>
+        <w:t xml:space="preserve">pode-se afirmar que este tende a desempenhar um importante tema de pesquisa no</w:t>
+      </w:r>
+      <w:r>
+        <w:t xml:space="preserve"> </w:t>
+      </w:r>
+      <w:r>
+        <w:t xml:space="preserve">futuro, apoiando o desenvolvimento do campo de pesquisa.</w:t>
       </w:r>
     </w:p>
     <w:p>
@@ -1749,7 +1851,7 @@
           <wp:inline>
             <wp:extent cx="4620126" cy="3696101"/>
             <wp:effectExtent b="0" l="0" r="0" t="0"/>
-            <wp:docPr descr="Figure 4.2 – Thematic Map" title="" id="1" name="Picture"/>
+            <wp:docPr descr="Figure 4.2 – Word growth" title="" id="1" name="Picture"/>
             <a:graphic>
               <a:graphicData uri="http://schemas.openxmlformats.org/drawingml/2006/picture">
                 <pic:pic>
@@ -1792,7 +1894,7 @@
         <w:pStyle w:val="ImageCaption"/>
       </w:pPr>
       <w:r>
-        <w:t xml:space="preserve">Figure 4.2 – Thematic Map</w:t>
+        <w:t xml:space="preserve">Figure 4.2 – Word growth</w:t>
       </w:r>
     </w:p>
     <w:p>
@@ -1800,115 +1902,37 @@
         <w:pStyle w:val="BodyText"/>
       </w:pPr>
       <w:r>
-        <w:t xml:space="preserve">Como fazer a análise: • Os temas no quadrante superior direito são bem</w:t>
-      </w:r>
-      <w:r>
-        <w:t xml:space="preserve"> </w:t>
-      </w:r>
-      <w:r>
-        <w:t xml:space="preserve">desenvolvidos e importantes para a estruturação de um campo de pesquisa.</w:t>
-      </w:r>
-      <w:r>
-        <w:t xml:space="preserve"> </w:t>
-      </w:r>
-      <w:r>
-        <w:t xml:space="preserve">Eles são conhecidos como temas motores da especialidade, pois apresentam</w:t>
-      </w:r>
-      <w:r>
-        <w:t xml:space="preserve"> </w:t>
-      </w:r>
-      <w:r>
-        <w:t xml:space="preserve">forte centralidade e alta densidade. A colocação de temas nesse</w:t>
-      </w:r>
-      <w:r>
-        <w:t xml:space="preserve"> </w:t>
-      </w:r>
-      <w:r>
-        <w:t xml:space="preserve">quadrante implica que eles estejam relacionados externamente a conceitos</w:t>
-      </w:r>
-      <w:r>
-        <w:t xml:space="preserve"> </w:t>
-      </w:r>
-      <w:r>
-        <w:t xml:space="preserve">aplicáveis a outros temas que estão conceitualmente intimamente</w:t>
-      </w:r>
-      <w:r>
-        <w:t xml:space="preserve"> </w:t>
-      </w:r>
-      <w:r>
-        <w:t xml:space="preserve">relacionados.</w:t>
-      </w:r>
-    </w:p>
-    <w:p>
-      <w:pPr>
-        <w:pStyle w:val="BodyText"/>
-      </w:pPr>
-      <w:r>
-        <w:t xml:space="preserve">• Os temas no quadrante superior esquerdo desenvolveram laços internos</w:t>
-      </w:r>
-      <w:r>
-        <w:t xml:space="preserve"> </w:t>
-      </w:r>
-      <w:r>
-        <w:t xml:space="preserve">bem desenvolvidos, mas laços externos sem importância e, portanto, são</w:t>
-      </w:r>
-      <w:r>
-        <w:t xml:space="preserve"> </w:t>
-      </w:r>
-      <w:r>
-        <w:t xml:space="preserve">de importância apenas marginal para o campo. Esses temas são muito</w:t>
-      </w:r>
-      <w:r>
-        <w:t xml:space="preserve"> </w:t>
-      </w:r>
-      <w:r>
-        <w:t xml:space="preserve">especializados e de caráter periférico.</w:t>
-      </w:r>
-    </w:p>
-    <w:p>
-      <w:pPr>
-        <w:pStyle w:val="BodyText"/>
-      </w:pPr>
-      <w:r>
-        <w:t xml:space="preserve">• Os temas no quadrante inferior esquerdo são pouco desenvolvidos e</w:t>
-      </w:r>
-      <w:r>
-        <w:t xml:space="preserve"> </w:t>
-      </w:r>
-      <w:r>
-        <w:t xml:space="preserve">marginais. Os temas desse quadrante têm baixa densidade e baixa</w:t>
-      </w:r>
-      <w:r>
-        <w:t xml:space="preserve"> </w:t>
-      </w:r>
-      <w:r>
-        <w:t xml:space="preserve">centralidade, representando principalmente temas emergentes ou</w:t>
-      </w:r>
-      <w:r>
-        <w:t xml:space="preserve"> </w:t>
-      </w:r>
-      <w:r>
-        <w:t xml:space="preserve">desaparecendo.</w:t>
-      </w:r>
-    </w:p>
-    <w:p>
-      <w:pPr>
-        <w:pStyle w:val="BodyText"/>
-      </w:pPr>
-      <w:r>
-        <w:t xml:space="preserve">• Os temas no quadrante inferior direito são importantes para um campo</w:t>
-      </w:r>
-      <w:r>
-        <w:t xml:space="preserve"> </w:t>
-      </w:r>
-      <w:r>
-        <w:t xml:space="preserve">de pesquisa, mas não são desenvolvidos. Portanto, esse quadrante agrupa</w:t>
-      </w:r>
-      <w:r>
-        <w:t xml:space="preserve"> </w:t>
-      </w:r>
-      <w:r>
-        <w:t xml:space="preserve">temas transversais e gerais, básicos.</w:t>
+        <w:t xml:space="preserve">De outro lado, em menor ritmo de crescimento quando analisadas as tendências de</w:t>
+      </w:r>
+      <w:r>
+        <w:t xml:space="preserve"> </w:t>
+      </w:r>
+      <w:r>
+        <w:t xml:space="preserve">crescimento da Figura 4.2, e com baixos níveis de centralidade e, em alguns casos, baixos níveis</w:t>
+      </w:r>
+      <w:r>
+        <w:t xml:space="preserve"> </w:t>
+      </w:r>
+      <w:r>
+        <w:t xml:space="preserve">de densidade quando analisado o mapa temático, os clusters de temas relacionados</w:t>
+      </w:r>
+      <w:r>
+        <w:t xml:space="preserve"> </w:t>
+      </w:r>
+      <w:r>
+        <w:t xml:space="preserve">à análises do mercado dos clubes de futebol se colocam como temas transversais,</w:t>
+      </w:r>
+      <w:r>
+        <w:t xml:space="preserve"> </w:t>
+      </w:r>
+      <w:r>
+        <w:t xml:space="preserve">portanto, mais nichados e generalistas. Pode-se inferir assim, certa tendência de</w:t>
+      </w:r>
+      <w:r>
+        <w:t xml:space="preserve"> </w:t>
+      </w:r>
+      <w:r>
+        <w:t xml:space="preserve">declínio de desenvolvimentos teórico ou de aplicações com este foco.</w:t>
       </w:r>
     </w:p>
     <w:bookmarkEnd w:id="28"/>

</xml_diff>